<commit_message>
Implement Hiearchical clustering (Temp)
</commit_message>
<xml_diff>
--- a/paper.docx
+++ b/paper.docx
@@ -27,10 +27,7 @@
         <w:pStyle w:val="AuthorInformation"/>
       </w:pPr>
       <w:r>
-        <w:t>Author</w:t>
-      </w:r>
-      <w:r>
-        <w:t xml:space="preserve"> 1*</w:t>
+        <w:t>Dongjun Lee, Taeuk Kim</w:t>
       </w:r>
     </w:p>
     <w:p>
@@ -38,7 +35,7 @@
         <w:pStyle w:val="Affiliation"/>
       </w:pPr>
       <w:r>
-        <w:t>Organization or School</w:t>
+        <w:t>Seoul National University</w:t>
       </w:r>
     </w:p>
     <w:p/>
@@ -73,8 +70,6 @@
         <w:softHyphen/>
         <w:t>ation ullamcorper suscipit lobortis nisl ut aliquip ex ea commodo consequat. Duis autem vel eum iriure dolor in hendrerit in vulpu-tate velit esse molestie consequat, vel illum dolore eu feugiat nulla facilisis at vero eros et accumsan et iusto odio dignissim qui blan-dit praesent luptatum zzril delenit augue duis dolore te feugait nulla facilisi.</w:t>
       </w:r>
-      <w:bookmarkStart w:id="0" w:name="_GoBack"/>
-      <w:bookmarkEnd w:id="0"/>
     </w:p>
     <w:p>
       <w:pPr>
@@ -87,10 +82,10 @@
         <w:t>Keywords</w:t>
       </w:r>
       <w:r>
-        <w:t>: R</w:t>
-      </w:r>
-      <w:r>
-        <w:t>adiosity, global illumination, constant time.</w:t>
+        <w:t xml:space="preserve">: </w:t>
+      </w:r>
+      <w:r>
+        <w:t>Clustering, Visualization, K-means, DBSCAN</w:t>
       </w:r>
     </w:p>
     <w:p>
@@ -139,21 +134,11 @@
         <w:softHyphen/>
         <w:t xml:space="preserve">ation ullamcorper suscipit lobortis nisl ut aliquip ex ea commodo consequat </w:t>
       </w:r>
-      <w:r>
-        <w:fldChar w:fldCharType="begin"/>
-      </w:r>
-      <w:r>
-        <w:instrText xml:space="preserve"> REF _Ref6979508 \r </w:instrText>
-      </w:r>
-      <w:r>
-        <w:fldChar w:fldCharType="separate"/>
-      </w:r>
-      <w:r>
-        <w:t>[1]</w:t>
-      </w:r>
-      <w:r>
-        <w:fldChar w:fldCharType="end"/>
-      </w:r>
+      <w:fldSimple w:instr=" REF _Ref6979508 \r ">
+        <w:r>
+          <w:t>[1]</w:t>
+        </w:r>
+      </w:fldSimple>
       <w:r>
         <w:t>. Duis autem vel eum iriure dolor in hendrerit in vulpu-tate velit esse molestie consequat, vel illum dolore eu feugiat nulla facilisis at vero eros et accumsan et iusto odio dignissim qui blan-dit praesent luptatum zzril delenit augue duis dolore te feugait nulla facilisi.</w:t>
       </w:r>
@@ -304,7 +289,12 @@
         <w:pStyle w:val="BodyNoIndent"/>
       </w:pPr>
       <w:r>
-        <w:t xml:space="preserve">Lorem ipsum dolor sit amet, consectetuer adipiscing elit, sed diam </w:t>
+        <w:t>Lorem ipsum dolor sit amet, co</w:t>
+      </w:r>
+      <w:bookmarkStart w:id="0" w:name="_GoBack"/>
+      <w:bookmarkEnd w:id="0"/>
+      <w:r>
+        <w:t xml:space="preserve">nsectetuer adipiscing elit, sed diam </w:t>
       </w:r>
     </w:p>
     <w:p>
@@ -324,36 +314,16 @@
       <w:r>
         <w:t xml:space="preserve">nonummy nibh euismod tincidunt ut laoreet dolore magna aliquam erat volutpat </w:t>
       </w:r>
-      <w:r>
-        <w:fldChar w:fldCharType="begin"/>
-      </w:r>
-      <w:r>
-        <w:instrText xml:space="preserve"> REF _Ref6979519 \r </w:instrText>
-      </w:r>
-      <w:r>
-        <w:fldChar w:fldCharType="separate"/>
-      </w:r>
-      <w:r>
-        <w:t>[2]</w:t>
-      </w:r>
-      <w:r>
-        <w:fldChar w:fldCharType="end"/>
-      </w:r>
-      <w:r>
-        <w:fldChar w:fldCharType="begin"/>
-      </w:r>
-      <w:r>
-        <w:instrText xml:space="preserve"> REF _Ref6979522 \r </w:instrText>
-      </w:r>
-      <w:r>
-        <w:fldChar w:fldCharType="separate"/>
-      </w:r>
-      <w:r>
-        <w:t>[3]</w:t>
-      </w:r>
-      <w:r>
-        <w:fldChar w:fldCharType="end"/>
-      </w:r>
+      <w:fldSimple w:instr=" REF _Ref6979519 \r ">
+        <w:r>
+          <w:t>[2]</w:t>
+        </w:r>
+      </w:fldSimple>
+      <w:fldSimple w:instr=" REF _Ref6979522 \r ">
+        <w:r>
+          <w:t>[3]</w:t>
+        </w:r>
+      </w:fldSimple>
       <w:r>
         <w:t>. Ut wisi enim ad minim veniam, quis nostrud exercit</w:t>
       </w:r>
@@ -367,7 +337,7 @@
         <w:pStyle w:val="2"/>
       </w:pPr>
       <w:r>
-        <w:t>Subsection One</w:t>
+        <w:t>K-means</w:t>
       </w:r>
     </w:p>
     <w:p>
@@ -450,7 +420,7 @@
         <w:pStyle w:val="2"/>
       </w:pPr>
       <w:r>
-        <w:t>Subsection Two</w:t>
+        <w:t>DBSCAN</w:t>
       </w:r>
     </w:p>
     <w:p>
@@ -588,10 +558,31 @@
     </w:p>
     <w:p>
       <w:pPr>
+        <w:pStyle w:val="2"/>
+      </w:pPr>
+      <w:r>
+        <w:lastRenderedPageBreak/>
+        <w:t>Hierarchical Clustering</w:t>
+      </w:r>
+    </w:p>
+    <w:p>
+      <w:pPr>
+        <w:pStyle w:val="Body"/>
+      </w:pPr>
+      <w:r>
+        <w:t>Lorem ipsum dolor sit amet, consectetuer adipiscing elit, sed diam nonummy nibh euismod tincidunt ut laoreet dolore magna aliquam erat</w:t>
+      </w:r>
+    </w:p>
+    <w:p>
+      <w:pPr>
+        <w:pStyle w:val="Body"/>
+      </w:pPr>
+    </w:p>
+    <w:p>
+      <w:pPr>
         <w:pStyle w:val="1"/>
       </w:pPr>
       <w:r>
-        <w:lastRenderedPageBreak/>
         <w:t>Discussion</w:t>
       </w:r>
     </w:p>
@@ -689,7 +680,7 @@
                 <v:shape id="_x0000_i1025" type="#_x0000_t75" style="width:52pt;height:38pt" o:ole="">
                   <v:imagedata r:id="rId6" o:title=""/>
                 </v:shape>
-                <o:OLEObject Type="Embed" ProgID="Equation.3" ShapeID="_x0000_i1025" DrawAspect="Content" ObjectID="_1542894900" r:id="rId7"/>
+                <o:OLEObject Type="Embed" ProgID="Equation.3" ShapeID="_x0000_i1025" DrawAspect="Content" ObjectID="_1543002121" r:id="rId7"/>
               </w:object>
             </w:r>
           </w:p>
@@ -764,6 +755,7 @@
         <w:pStyle w:val="3"/>
       </w:pPr>
       <w:r>
+        <w:lastRenderedPageBreak/>
         <w:t>Subsection Two</w:t>
       </w:r>
     </w:p>
@@ -776,11 +768,7 @@
       </w:r>
       <w:r>
         <w:softHyphen/>
-        <w:t xml:space="preserve">ation ullamcorper suscipit lobortis nisl ut aliquip ex ea commodo consequat. Duis autem vel eum iriure dolor in hendrerit in vulpu-tate velit esse molestie consequat, vel illum dolore eu feugiat nulla </w:t>
-      </w:r>
-      <w:r>
-        <w:lastRenderedPageBreak/>
-        <w:t>facilisis at vero eros et accumsan et iusto odio dignissim qui blan-dit praesent luptatum zzril delenit augue duis dolore te feugait nulla facilisi.</w:t>
+        <w:t>ation ullamcorper suscipit lobortis nisl ut aliquip ex ea commodo consequat. Duis autem vel eum iriure dolor in hendrerit in vulpu-tate velit esse molestie consequat, vel illum dolore eu feugiat nulla facilisis at vero eros et accumsan et iusto odio dignissim qui blan-dit praesent luptatum zzril delenit augue duis dolore te feugait nulla facilisi.</w:t>
       </w:r>
     </w:p>
     <w:p>

</xml_diff>